<commit_message>
Update Final App Development (details inside).docx
</commit_message>
<xml_diff>
--- a/docs/Contributions/Ion/Phase 6/Final App Development (details inside).docx
+++ b/docs/Contributions/Ion/Phase 6/Final App Development (details inside).docx
@@ -17,27 +17,13 @@
         <w:rPr>
           <w:lang w:val="en-US"/>
         </w:rPr>
-        <w:t xml:space="preserve">Completed the points </w:t>
-      </w:r>
-      <w:proofErr w:type="gramStart"/>
-      <w:r>
-        <w:rPr>
-          <w:lang w:val="en-US"/>
-        </w:rPr>
-        <w:t xml:space="preserve">system </w:t>
-      </w:r>
-      <w:r>
-        <w:rPr>
-          <w:lang w:val="en-US"/>
-        </w:rPr>
-        <w:t xml:space="preserve"> (</w:t>
-      </w:r>
-      <w:proofErr w:type="gramEnd"/>
-      <w:r>
-        <w:rPr>
-          <w:lang w:val="en-US"/>
-        </w:rPr>
-        <w:t>Sending to other users)</w:t>
+        <w:t xml:space="preserve">Completed the points system </w:t>
+      </w:r>
+      <w:r>
+        <w:rPr>
+          <w:lang w:val="en-US"/>
+        </w:rPr>
+        <w:t xml:space="preserve"> (Sending to other users)</w:t>
       </w:r>
     </w:p>
     <w:p>
@@ -89,6 +75,42 @@
           <w:lang w:val="en-US"/>
         </w:rPr>
         <w:t>(including Delays, Stops, Train Schedules)</w:t>
+      </w:r>
+    </w:p>
+    <w:p>
+      <w:pPr>
+        <w:pStyle w:val="ListParagraph"/>
+        <w:numPr>
+          <w:ilvl w:val="1"/>
+          <w:numId w:val="6"/>
+        </w:numPr>
+        <w:rPr>
+          <w:lang w:val="en-US"/>
+        </w:rPr>
+      </w:pPr>
+      <w:r>
+        <w:rPr>
+          <w:lang w:val="en-US"/>
+        </w:rPr>
+        <w:t xml:space="preserve">Note that in the </w:t>
+      </w:r>
+      <w:r>
+        <w:rPr>
+          <w:lang w:val="en-US"/>
+        </w:rPr>
+        <w:t xml:space="preserve">code for the train schedule the code is written to scrape </w:t>
+      </w:r>
+      <w:r>
+        <w:rPr>
+          <w:lang w:val="en-US"/>
+        </w:rPr>
+        <w:t xml:space="preserve">the website but possibly </w:t>
+      </w:r>
+      <w:r>
+        <w:rPr>
+          <w:lang w:val="en-US"/>
+        </w:rPr>
+        <w:t>because of security of the site it doesn’t let us scrape to display</w:t>
       </w:r>
     </w:p>
     <w:p>
@@ -435,7 +457,7 @@
   <w:abstractNum w:abstractNumId="2" w15:restartNumberingAfterBreak="0">
     <w:nsid w:val="1F6465CF"/>
     <w:multiLevelType w:val="hybridMultilevel"/>
-    <w:tmpl w:val="FBE2B762"/>
+    <w:tmpl w:val="E622257C"/>
     <w:lvl w:ilvl="0" w:tplc="08090001">
       <w:start w:val="1"/>
       <w:numFmt w:val="bullet"/>
@@ -448,7 +470,7 @@
         <w:rFonts w:ascii="Symbol" w:hAnsi="Symbol" w:hint="default"/>
       </w:rPr>
     </w:lvl>
-    <w:lvl w:ilvl="1" w:tplc="08090003" w:tentative="1">
+    <w:lvl w:ilvl="1" w:tplc="08090003">
       <w:start w:val="1"/>
       <w:numFmt w:val="bullet"/>
       <w:lvlText w:val="o"/>

</xml_diff>